<commit_message>
include protocol and download links
</commit_message>
<xml_diff>
--- a/inst/app/www/protocol.docx
+++ b/inst/app/www/protocol.docx
@@ -250,6 +250,35 @@
       </w:r>
       <w:r>
         <w:t xml:space="preserve">Then, 50 µl stop solution is added and the absorbance at 450 nm is measured, using technical duplicates of experimental triplicates, leading to six measurements per experimental conditions (that are subsequently repeated).</w:t>
+      </w:r>
+    </w:p>
+    <w:p>
+      <w:pPr>
+        <w:pStyle w:val="BodyText"/>
+      </w:pPr>
+      <w:r>
+        <w:rPr>
+          <w:i/>
+        </w:rPr>
+        <w:t xml:space="preserve">Note</w:t>
+      </w:r>
+      <w:r>
+        <w:t xml:space="preserve">: absorbance values need to be written within the Excel template provided by the</w:t>
+      </w:r>
+      <w:r>
+        <w:t xml:space="preserve"> </w:t>
+      </w:r>
+      <w:r>
+        <w:rPr>
+          <w:b/>
+        </w:rPr>
+        <w:t xml:space="preserve">insane</w:t>
+      </w:r>
+      <w:r>
+        <w:t xml:space="preserve"> </w:t>
+      </w:r>
+      <w:r>
+        <w:t xml:space="preserve">package.</w:t>
       </w:r>
     </w:p>
     <w:p>

</xml_diff>